<commit_message>
Seguir Con la funcion de comprobarLogin y ValidarRegistro
</commit_message>
<xml_diff>
--- a/SQL/Proyecto.docx
+++ b/SQL/Proyecto.docx
@@ -64,17 +64,15 @@
         </w:rPr>
         <w:t xml:space="preserve">Lo que tengo pensamiento de hacer es una página sobre una tienda de ropa, en la </w:t>
       </w:r>
-      <w:proofErr w:type="spellStart"/>
-      <w:r>
-        <w:rPr>
-          <w:rFonts w:ascii="Roboto" w:eastAsia="Roboto" w:hAnsi="Roboto" w:cs="Roboto"/>
-          <w:sz w:val="32"/>
-          <w:szCs w:val="32"/>
-          <w:lang w:val="es-ES"/>
-        </w:rPr>
-        <w:t>cuál</w:t>
-      </w:r>
-      <w:proofErr w:type="spellEnd"/>
+      <w:r>
+        <w:rPr>
+          <w:rFonts w:ascii="Roboto" w:eastAsia="Roboto" w:hAnsi="Roboto" w:cs="Roboto"/>
+          <w:sz w:val="32"/>
+          <w:szCs w:val="32"/>
+          <w:lang w:val="es-ES"/>
+        </w:rPr>
+        <w:t>cual</w:t>
+      </w:r>
       <w:r>
         <w:rPr>
           <w:rFonts w:ascii="Roboto" w:eastAsia="Roboto" w:hAnsi="Roboto" w:cs="Roboto"/>
@@ -103,17 +101,15 @@
         </w:rPr>
         <w:t xml:space="preserve">Cuando se inicie sesión al añadir una prenda podrás seleccionar dicha talla de esta, en el caso de que no haya de esa talla(la talla saldrá tachada o incluso no saldrá), y para pagar el pedido saldrá una </w:t>
       </w:r>
-      <w:proofErr w:type="spellStart"/>
-      <w:r>
-        <w:rPr>
-          <w:rFonts w:ascii="Roboto" w:eastAsia="Roboto" w:hAnsi="Roboto" w:cs="Roboto"/>
-          <w:sz w:val="32"/>
-          <w:szCs w:val="32"/>
-          <w:lang w:val="es-ES"/>
-        </w:rPr>
-        <w:t>pagina</w:t>
-      </w:r>
-      <w:proofErr w:type="spellEnd"/>
+      <w:r>
+        <w:rPr>
+          <w:rFonts w:ascii="Roboto" w:eastAsia="Roboto" w:hAnsi="Roboto" w:cs="Roboto"/>
+          <w:sz w:val="32"/>
+          <w:szCs w:val="32"/>
+          <w:lang w:val="es-ES"/>
+        </w:rPr>
+        <w:t>página</w:t>
+      </w:r>
       <w:r>
         <w:rPr>
           <w:rFonts w:ascii="Roboto" w:eastAsia="Roboto" w:hAnsi="Roboto" w:cs="Roboto"/>
@@ -303,9 +299,9 @@
           <w:color w:val="9900FF"/>
           <w:sz w:val="44"/>
           <w:szCs w:val="44"/>
-        </w:rPr>
-      </w:pPr>
-      <w:proofErr w:type="spellStart"/>
+          <w:lang w:val="es-ES"/>
+        </w:rPr>
+      </w:pPr>
       <w:r>
         <w:rPr>
           <w:rFonts w:ascii="Roboto" w:eastAsia="Roboto" w:hAnsi="Roboto" w:cs="Roboto"/>
@@ -313,93 +309,54 @@
           <w:color w:val="9900FF"/>
           <w:sz w:val="44"/>
           <w:szCs w:val="44"/>
-        </w:rPr>
-        <w:t>Modelo</w:t>
-      </w:r>
-      <w:proofErr w:type="spellEnd"/>
-      <w:r>
-        <w:rPr>
-          <w:rFonts w:ascii="Roboto" w:eastAsia="Roboto" w:hAnsi="Roboto" w:cs="Roboto"/>
-          <w:b/>
-          <w:color w:val="9900FF"/>
-          <w:sz w:val="44"/>
-          <w:szCs w:val="44"/>
-        </w:rPr>
-        <w:t xml:space="preserve"> </w:t>
-      </w:r>
-      <w:proofErr w:type="spellStart"/>
-      <w:r>
-        <w:rPr>
-          <w:rFonts w:ascii="Roboto" w:eastAsia="Roboto" w:hAnsi="Roboto" w:cs="Roboto"/>
-          <w:b/>
-          <w:color w:val="9900FF"/>
-          <w:sz w:val="44"/>
-          <w:szCs w:val="44"/>
-        </w:rPr>
-        <w:t>Entidad</w:t>
-      </w:r>
-      <w:proofErr w:type="spellEnd"/>
-      <w:r>
-        <w:rPr>
-          <w:rFonts w:ascii="Roboto" w:eastAsia="Roboto" w:hAnsi="Roboto" w:cs="Roboto"/>
-          <w:b/>
-          <w:color w:val="9900FF"/>
-          <w:sz w:val="44"/>
-          <w:szCs w:val="44"/>
-        </w:rPr>
-        <w:t xml:space="preserve"> </w:t>
-      </w:r>
-      <w:proofErr w:type="spellStart"/>
-      <w:r>
-        <w:rPr>
-          <w:rFonts w:ascii="Roboto" w:eastAsia="Roboto" w:hAnsi="Roboto" w:cs="Roboto"/>
-          <w:b/>
-          <w:color w:val="9900FF"/>
-          <w:sz w:val="44"/>
-          <w:szCs w:val="44"/>
-        </w:rPr>
-        <w:t>Relación</w:t>
-      </w:r>
-      <w:proofErr w:type="spellEnd"/>
-    </w:p>
-    <w:p>
-      <w:pPr>
-        <w:rPr>
-          <w:rFonts w:ascii="Roboto" w:eastAsia="Roboto" w:hAnsi="Roboto" w:cs="Roboto"/>
-          <w:sz w:val="32"/>
-          <w:szCs w:val="32"/>
-        </w:rPr>
-      </w:pPr>
-    </w:p>
-    <w:p>
-      <w:pPr>
-        <w:rPr>
-          <w:rFonts w:ascii="Roboto" w:eastAsia="Roboto" w:hAnsi="Roboto" w:cs="Roboto"/>
-          <w:sz w:val="32"/>
-          <w:szCs w:val="32"/>
-        </w:rPr>
-      </w:pPr>
-    </w:p>
-    <w:p>
-      <w:pPr>
-        <w:rPr>
-          <w:rFonts w:ascii="Roboto" w:eastAsia="Roboto" w:hAnsi="Roboto" w:cs="Roboto"/>
-          <w:sz w:val="32"/>
-          <w:szCs w:val="32"/>
-        </w:rPr>
-      </w:pPr>
-    </w:p>
-    <w:p>
-      <w:pPr>
-        <w:rPr>
-          <w:rFonts w:ascii="Roboto" w:eastAsia="Roboto" w:hAnsi="Roboto" w:cs="Roboto"/>
-          <w:sz w:val="32"/>
-          <w:szCs w:val="32"/>
-        </w:rPr>
-      </w:pPr>
-      <w:r>
-        <w:rPr>
-          <w:rFonts w:ascii="Roboto" w:eastAsia="Roboto" w:hAnsi="Roboto" w:cs="Roboto"/>
+          <w:lang w:val="es-ES"/>
+        </w:rPr>
+        <w:t>Modelo Entidad Relación</w:t>
+      </w:r>
+    </w:p>
+    <w:p>
+      <w:pPr>
+        <w:rPr>
+          <w:rFonts w:ascii="Roboto" w:eastAsia="Roboto" w:hAnsi="Roboto" w:cs="Roboto"/>
+          <w:sz w:val="32"/>
+          <w:szCs w:val="32"/>
+          <w:lang w:val="es-ES"/>
+        </w:rPr>
+      </w:pPr>
+    </w:p>
+    <w:p>
+      <w:pPr>
+        <w:rPr>
+          <w:rFonts w:ascii="Roboto" w:eastAsia="Roboto" w:hAnsi="Roboto" w:cs="Roboto"/>
+          <w:sz w:val="32"/>
+          <w:szCs w:val="32"/>
+          <w:lang w:val="es-ES"/>
+        </w:rPr>
+      </w:pPr>
+    </w:p>
+    <w:p>
+      <w:pPr>
+        <w:rPr>
+          <w:rFonts w:ascii="Roboto" w:eastAsia="Roboto" w:hAnsi="Roboto" w:cs="Roboto"/>
+          <w:sz w:val="32"/>
+          <w:szCs w:val="32"/>
+          <w:lang w:val="es-ES"/>
+        </w:rPr>
+      </w:pPr>
+    </w:p>
+    <w:p>
+      <w:pPr>
+        <w:rPr>
+          <w:rFonts w:ascii="Roboto" w:eastAsia="Roboto" w:hAnsi="Roboto" w:cs="Roboto"/>
+          <w:sz w:val="32"/>
+          <w:szCs w:val="32"/>
+          <w:lang w:val="es-ES"/>
+        </w:rPr>
+      </w:pPr>
+      <w:r>
+        <w:rPr>
+          <w:rFonts w:ascii="Roboto" w:eastAsia="Roboto" w:hAnsi="Roboto" w:cs="Roboto"/>
+          <w:noProof/>
           <w:sz w:val="32"/>
           <w:szCs w:val="32"/>
         </w:rPr>
@@ -444,6 +401,7 @@
           <w:rFonts w:ascii="Roboto" w:eastAsia="Roboto" w:hAnsi="Roboto" w:cs="Roboto"/>
           <w:sz w:val="32"/>
           <w:szCs w:val="32"/>
+          <w:lang w:val="es-ES"/>
         </w:rPr>
         <w:t xml:space="preserve"> </w:t>
       </w:r>
@@ -454,78 +412,87 @@
           <w:rFonts w:ascii="Roboto" w:eastAsia="Roboto" w:hAnsi="Roboto" w:cs="Roboto"/>
           <w:sz w:val="32"/>
           <w:szCs w:val="32"/>
-        </w:rPr>
-      </w:pPr>
-    </w:p>
-    <w:p>
-      <w:pPr>
-        <w:rPr>
-          <w:rFonts w:ascii="Roboto" w:eastAsia="Roboto" w:hAnsi="Roboto" w:cs="Roboto"/>
-          <w:sz w:val="32"/>
-          <w:szCs w:val="32"/>
-        </w:rPr>
-      </w:pPr>
-    </w:p>
-    <w:p>
-      <w:pPr>
-        <w:rPr>
-          <w:rFonts w:ascii="Roboto" w:eastAsia="Roboto" w:hAnsi="Roboto" w:cs="Roboto"/>
-          <w:sz w:val="32"/>
-          <w:szCs w:val="32"/>
-        </w:rPr>
-      </w:pPr>
-    </w:p>
-    <w:p>
-      <w:pPr>
-        <w:rPr>
-          <w:rFonts w:ascii="Roboto" w:eastAsia="Roboto" w:hAnsi="Roboto" w:cs="Roboto"/>
-          <w:sz w:val="32"/>
-          <w:szCs w:val="32"/>
-        </w:rPr>
-      </w:pPr>
-    </w:p>
-    <w:p>
-      <w:pPr>
-        <w:rPr>
-          <w:rFonts w:ascii="Roboto" w:eastAsia="Roboto" w:hAnsi="Roboto" w:cs="Roboto"/>
-          <w:sz w:val="32"/>
-          <w:szCs w:val="32"/>
-        </w:rPr>
-      </w:pPr>
-    </w:p>
-    <w:p>
-      <w:pPr>
-        <w:rPr>
-          <w:rFonts w:ascii="Roboto" w:eastAsia="Roboto" w:hAnsi="Roboto" w:cs="Roboto"/>
-          <w:sz w:val="32"/>
-          <w:szCs w:val="32"/>
-        </w:rPr>
-      </w:pPr>
-    </w:p>
-    <w:p>
-      <w:pPr>
-        <w:rPr>
-          <w:rFonts w:ascii="Roboto" w:eastAsia="Roboto" w:hAnsi="Roboto" w:cs="Roboto"/>
-          <w:sz w:val="32"/>
-          <w:szCs w:val="32"/>
-        </w:rPr>
-      </w:pPr>
-    </w:p>
-    <w:p>
-      <w:pPr>
-        <w:rPr>
-          <w:rFonts w:ascii="Roboto" w:eastAsia="Roboto" w:hAnsi="Roboto" w:cs="Roboto"/>
-          <w:sz w:val="32"/>
-          <w:szCs w:val="32"/>
-        </w:rPr>
-      </w:pPr>
-    </w:p>
-    <w:p>
-      <w:pPr>
-        <w:rPr>
-          <w:rFonts w:ascii="Roboto" w:eastAsia="Roboto" w:hAnsi="Roboto" w:cs="Roboto"/>
-          <w:sz w:val="32"/>
-          <w:szCs w:val="32"/>
+          <w:lang w:val="es-ES"/>
+        </w:rPr>
+      </w:pPr>
+    </w:p>
+    <w:p>
+      <w:pPr>
+        <w:rPr>
+          <w:rFonts w:ascii="Roboto" w:eastAsia="Roboto" w:hAnsi="Roboto" w:cs="Roboto"/>
+          <w:sz w:val="32"/>
+          <w:szCs w:val="32"/>
+          <w:lang w:val="es-ES"/>
+        </w:rPr>
+      </w:pPr>
+    </w:p>
+    <w:p>
+      <w:pPr>
+        <w:rPr>
+          <w:rFonts w:ascii="Roboto" w:eastAsia="Roboto" w:hAnsi="Roboto" w:cs="Roboto"/>
+          <w:sz w:val="32"/>
+          <w:szCs w:val="32"/>
+          <w:lang w:val="es-ES"/>
+        </w:rPr>
+      </w:pPr>
+    </w:p>
+    <w:p>
+      <w:pPr>
+        <w:rPr>
+          <w:rFonts w:ascii="Roboto" w:eastAsia="Roboto" w:hAnsi="Roboto" w:cs="Roboto"/>
+          <w:sz w:val="32"/>
+          <w:szCs w:val="32"/>
+          <w:lang w:val="es-ES"/>
+        </w:rPr>
+      </w:pPr>
+    </w:p>
+    <w:p>
+      <w:pPr>
+        <w:rPr>
+          <w:rFonts w:ascii="Roboto" w:eastAsia="Roboto" w:hAnsi="Roboto" w:cs="Roboto"/>
+          <w:sz w:val="32"/>
+          <w:szCs w:val="32"/>
+          <w:lang w:val="es-ES"/>
+        </w:rPr>
+      </w:pPr>
+    </w:p>
+    <w:p>
+      <w:pPr>
+        <w:rPr>
+          <w:rFonts w:ascii="Roboto" w:eastAsia="Roboto" w:hAnsi="Roboto" w:cs="Roboto"/>
+          <w:sz w:val="32"/>
+          <w:szCs w:val="32"/>
+          <w:lang w:val="es-ES"/>
+        </w:rPr>
+      </w:pPr>
+    </w:p>
+    <w:p>
+      <w:pPr>
+        <w:rPr>
+          <w:rFonts w:ascii="Roboto" w:eastAsia="Roboto" w:hAnsi="Roboto" w:cs="Roboto"/>
+          <w:sz w:val="32"/>
+          <w:szCs w:val="32"/>
+          <w:lang w:val="es-ES"/>
+        </w:rPr>
+      </w:pPr>
+    </w:p>
+    <w:p>
+      <w:pPr>
+        <w:rPr>
+          <w:rFonts w:ascii="Roboto" w:eastAsia="Roboto" w:hAnsi="Roboto" w:cs="Roboto"/>
+          <w:sz w:val="32"/>
+          <w:szCs w:val="32"/>
+          <w:lang w:val="es-ES"/>
+        </w:rPr>
+      </w:pPr>
+    </w:p>
+    <w:p>
+      <w:pPr>
+        <w:rPr>
+          <w:rFonts w:ascii="Roboto" w:eastAsia="Roboto" w:hAnsi="Roboto" w:cs="Roboto"/>
+          <w:sz w:val="32"/>
+          <w:szCs w:val="32"/>
+          <w:lang w:val="es-ES"/>
         </w:rPr>
       </w:pPr>
     </w:p>
@@ -793,7 +760,7 @@
           <w:szCs w:val="32"/>
           <w:lang w:val="es-ES"/>
         </w:rPr>
-        <w:t xml:space="preserve"> P</w:t>
+        <w:t xml:space="preserve"> </w:t>
       </w:r>
       <w:proofErr w:type="spellStart"/>
       <w:r>
@@ -805,7 +772,7 @@
           <w:szCs w:val="32"/>
           <w:lang w:val="es-ES"/>
         </w:rPr>
-        <w:t>rimary</w:t>
+        <w:t>Primary</w:t>
       </w:r>
       <w:proofErr w:type="spellEnd"/>
       <w:r>
@@ -949,7 +916,7 @@
           <w:color w:val="BF9000"/>
           <w:sz w:val="32"/>
           <w:szCs w:val="32"/>
-          <w:lang w:val="es-ES"/>
+          <w:lang w:val="en-AU"/>
         </w:rPr>
       </w:pPr>
       <w:r>
@@ -959,10 +926,11 @@
           <w:color w:val="BF9000"/>
           <w:sz w:val="32"/>
           <w:szCs w:val="32"/>
-          <w:lang w:val="es-ES"/>
-        </w:rPr>
-        <w:t>ID_ADMIN FK de Administrador(ID)</w:t>
-      </w:r>
+          <w:lang w:val="en-AU"/>
+        </w:rPr>
+        <w:t xml:space="preserve">ID_ADMIN FK de </w:t>
+      </w:r>
+      <w:proofErr w:type="spellStart"/>
       <w:r>
         <w:rPr>
           <w:rFonts w:ascii="Roboto" w:eastAsia="Roboto" w:hAnsi="Roboto" w:cs="Roboto"/>
@@ -970,7 +938,30 @@
           <w:color w:val="BF9000"/>
           <w:sz w:val="32"/>
           <w:szCs w:val="32"/>
-          <w:lang w:val="es-ES"/>
+          <w:lang w:val="en-AU"/>
+        </w:rPr>
+        <w:t>Administrador</w:t>
+      </w:r>
+      <w:proofErr w:type="spellEnd"/>
+      <w:r>
+        <w:rPr>
+          <w:rFonts w:ascii="Roboto" w:eastAsia="Roboto" w:hAnsi="Roboto" w:cs="Roboto"/>
+          <w:b/>
+          <w:color w:val="BF9000"/>
+          <w:sz w:val="32"/>
+          <w:szCs w:val="32"/>
+          <w:lang w:val="en-AU"/>
+        </w:rPr>
+        <w:t>(ID)</w:t>
+      </w:r>
+      <w:r>
+        <w:rPr>
+          <w:rFonts w:ascii="Roboto" w:eastAsia="Roboto" w:hAnsi="Roboto" w:cs="Roboto"/>
+          <w:b/>
+          <w:color w:val="BF9000"/>
+          <w:sz w:val="32"/>
+          <w:szCs w:val="32"/>
+          <w:lang w:val="en-AU"/>
         </w:rPr>
         <w:t xml:space="preserve"> </w:t>
       </w:r>
@@ -982,7 +973,7 @@
           <w:b/>
           <w:sz w:val="32"/>
           <w:szCs w:val="32"/>
-          <w:lang w:val="es-ES"/>
+          <w:lang w:val="en-AU"/>
         </w:rPr>
       </w:pPr>
     </w:p>
@@ -1720,6 +1711,7 @@
           <w:color w:val="9900FF"/>
           <w:sz w:val="36"/>
           <w:szCs w:val="36"/>
+          <w:lang w:val="es-ES"/>
         </w:rPr>
       </w:pPr>
     </w:p>
@@ -1764,10 +1756,10 @@
           <w:lang w:val="es-ES"/>
         </w:rPr>
         <w:drawing>
-          <wp:inline distT="0" distB="0" distL="0" distR="0" wp14:anchorId="0AAABE39" wp14:editId="15928035">
-            <wp:extent cx="4476750" cy="7858125"/>
-            <wp:effectExtent l="0" t="0" r="0" b="9525"/>
-            <wp:docPr id="1061798318" name="Imagen 2"/>
+          <wp:inline distT="0" distB="0" distL="0" distR="0" wp14:anchorId="719D3D65" wp14:editId="16E937FB">
+            <wp:extent cx="4029075" cy="7648575"/>
+            <wp:effectExtent l="0" t="0" r="9525" b="9525"/>
+            <wp:docPr id="283480657" name="Imagen 2"/>
             <wp:cNvGraphicFramePr>
               <a:graphicFrameLocks xmlns:a="http://schemas.openxmlformats.org/drawingml/2006/main" noChangeAspect="1"/>
             </wp:cNvGraphicFramePr>
@@ -1796,7 +1788,7 @@
                   <pic:spPr bwMode="auto">
                     <a:xfrm>
                       <a:off x="0" y="0"/>
-                      <a:ext cx="4476750" cy="7858125"/>
+                      <a:ext cx="4029075" cy="7648575"/>
                     </a:xfrm>
                     <a:prstGeom prst="rect">
                       <a:avLst/>
@@ -1813,9 +1805,77 @@
         </w:drawing>
       </w:r>
     </w:p>
+    <w:p>
+      <w:pPr>
+        <w:rPr>
+          <w:rFonts w:ascii="Roboto" w:eastAsia="Roboto" w:hAnsi="Roboto" w:cs="Roboto"/>
+          <w:sz w:val="32"/>
+          <w:szCs w:val="32"/>
+          <w:lang w:val="es-ES"/>
+        </w:rPr>
+      </w:pPr>
+      <w:r>
+        <w:rPr>
+          <w:rFonts w:ascii="Roboto" w:eastAsia="Roboto" w:hAnsi="Roboto" w:cs="Roboto"/>
+          <w:noProof/>
+          <w:sz w:val="32"/>
+          <w:szCs w:val="32"/>
+          <w:lang w:val="es-ES"/>
+        </w:rPr>
+        <w:lastRenderedPageBreak/>
+        <w:drawing>
+          <wp:inline distT="0" distB="0" distL="0" distR="0" wp14:anchorId="30A07E7F" wp14:editId="4357B5E0">
+            <wp:extent cx="6324600" cy="6896100"/>
+            <wp:effectExtent l="0" t="0" r="0" b="0"/>
+            <wp:docPr id="1664889667" name="Imagen 3"/>
+            <wp:cNvGraphicFramePr>
+              <a:graphicFrameLocks xmlns:a="http://schemas.openxmlformats.org/drawingml/2006/main" noChangeAspect="1"/>
+            </wp:cNvGraphicFramePr>
+            <a:graphic xmlns:a="http://schemas.openxmlformats.org/drawingml/2006/main">
+              <a:graphicData uri="http://schemas.openxmlformats.org/drawingml/2006/picture">
+                <pic:pic xmlns:pic="http://schemas.openxmlformats.org/drawingml/2006/picture">
+                  <pic:nvPicPr>
+                    <pic:cNvPr id="0" name="Picture 3"/>
+                    <pic:cNvPicPr>
+                      <a:picLocks noChangeAspect="1" noChangeArrowheads="1"/>
+                    </pic:cNvPicPr>
+                  </pic:nvPicPr>
+                  <pic:blipFill>
+                    <a:blip r:embed="rId8" cstate="print">
+                      <a:extLst>
+                        <a:ext uri="{28A0092B-C50C-407E-A947-70E740481C1C}">
+                          <a14:useLocalDpi xmlns:a14="http://schemas.microsoft.com/office/drawing/2010/main" val="0"/>
+                        </a:ext>
+                      </a:extLst>
+                    </a:blip>
+                    <a:srcRect/>
+                    <a:stretch>
+                      <a:fillRect/>
+                    </a:stretch>
+                  </pic:blipFill>
+                  <pic:spPr bwMode="auto">
+                    <a:xfrm>
+                      <a:off x="0" y="0"/>
+                      <a:ext cx="6324600" cy="6896100"/>
+                    </a:xfrm>
+                    <a:prstGeom prst="rect">
+                      <a:avLst/>
+                    </a:prstGeom>
+                    <a:noFill/>
+                    <a:ln>
+                      <a:noFill/>
+                    </a:ln>
+                  </pic:spPr>
+                </pic:pic>
+              </a:graphicData>
+            </a:graphic>
+          </wp:inline>
+        </w:drawing>
+      </w:r>
+    </w:p>
     <w:sectPr>
-      <w:headerReference w:type="default" r:id="rId8"/>
-      <w:footerReference w:type="default" r:id="rId9"/>
+      <w:headerReference w:type="default" r:id="rId9"/>
+      <w:footerReference w:type="default" r:id="rId10"/>
       <w:pgSz w:w="12240" w:h="15840"/>
       <w:pgMar w:top="1440" w:right="1440" w:bottom="1440" w:left="1440" w:header="720" w:footer="720" w:gutter="0"/>
       <w:pgNumType w:start="1"/>
@@ -1896,45 +1956,15 @@
 <file path=word/header1.xml><?xml version="1.0" encoding="utf-8"?>
 <w:hdr xmlns:wpc="http://schemas.microsoft.com/office/word/2010/wordprocessingCanvas" xmlns:cx="http://schemas.microsoft.com/office/drawing/2014/chartex" xmlns:cx1="http://schemas.microsoft.com/office/drawing/2015/9/8/chartex" xmlns:cx2="http://schemas.microsoft.com/office/drawing/2015/10/21/chartex" xmlns:cx3="http://schemas.microsoft.com/office/drawing/2016/5/9/chartex" xmlns:cx4="http://schemas.microsoft.com/office/drawing/2016/5/10/chartex" xmlns:cx5="http://schemas.microsoft.com/office/drawing/2016/5/11/chartex" xmlns:cx6="http://schemas.microsoft.com/office/drawing/2016/5/12/chartex" xmlns:cx7="http://schemas.microsoft.com/office/drawing/2016/5/13/chartex" xmlns:cx8="http://schemas.microsoft.com/office/drawing/2016/5/14/chartex" xmlns:mc="http://schemas.openxmlformats.org/markup-compatibility/2006" xmlns:aink="http://schemas.microsoft.com/office/drawing/2016/ink" xmlns:am3d="http://schemas.microsoft.com/office/drawing/2017/model3d" xmlns:o="urn:schemas-microsoft-com:office:office" xmlns:oel="http://schemas.microsoft.com/office/2019/extlst" xmlns:r="http://schemas.openxmlformats.org/officeDocument/2006/relationships" xmlns:m="http://schemas.openxmlformats.org/officeDocument/2006/math" xmlns:v="urn:schemas-microsoft-com:vml" xmlns:wp14="http://schemas.microsoft.com/office/word/2010/wordprocessingDrawing" xmlns:wp="http://schemas.openxmlformats.org/drawingml/2006/wordprocessingDrawing" xmlns:w10="urn:schemas-microsoft-com:office:word" xmlns:w="http://schemas.openxmlformats.org/wordprocessingml/2006/main" xmlns:w14="http://schemas.microsoft.com/office/word/2010/wordml" xmlns:w15="http://schemas.microsoft.com/office/word/2012/wordml" xmlns:w16cex="http://schemas.microsoft.com/office/word/2018/wordml/cex" xmlns:w16cid="http://schemas.microsoft.com/office/word/2016/wordml/cid" xmlns:w16="http://schemas.microsoft.com/office/word/2018/wordml" xmlns:w16sdtdh="http://schemas.microsoft.com/office/word/2020/wordml/sdtdatahash" xmlns:w16se="http://schemas.microsoft.com/office/word/2015/wordml/symex" xmlns:wpg="http://schemas.microsoft.com/office/word/2010/wordprocessingGroup" xmlns:wpi="http://schemas.microsoft.com/office/word/2010/wordprocessingInk" xmlns:wne="http://schemas.microsoft.com/office/word/2006/wordml" xmlns:wps="http://schemas.microsoft.com/office/word/2010/wordprocessingShape" mc:Ignorable="w14 w15 w16se w16cid w16 w16cex w16sdtdh wp14">
   <w:p>
-    <w:r>
-      <w:fldChar w:fldCharType="begin"/>
-    </w:r>
-    <w:r>
-      <w:instrText>HYPERLINK "mailto:rubendr@alumnos.iesgalileo.es" \h</w:instrText>
-    </w:r>
-    <w:r>
-      <w:fldChar w:fldCharType="separate"/>
-    </w:r>
-    <w:r>
-      <w:rPr>
-        <w:color w:val="0000EE"/>
-        <w:u w:val="single"/>
-      </w:rPr>
-      <w:t xml:space="preserve">Rubén </w:t>
-    </w:r>
-    <w:proofErr w:type="spellStart"/>
-    <w:r>
-      <w:rPr>
-        <w:color w:val="0000EE"/>
-        <w:u w:val="single"/>
-      </w:rPr>
-      <w:t>Descalzo</w:t>
-    </w:r>
-    <w:proofErr w:type="spellEnd"/>
-    <w:r>
-      <w:rPr>
-        <w:color w:val="0000EE"/>
-        <w:u w:val="single"/>
-      </w:rPr>
-      <w:t xml:space="preserve"> Rodríguez</w:t>
-    </w:r>
-    <w:r>
-      <w:rPr>
-        <w:color w:val="0000EE"/>
-        <w:u w:val="single"/>
-      </w:rPr>
-      <w:fldChar w:fldCharType="end"/>
-    </w:r>
+    <w:hyperlink r:id="rId1">
+      <w:r>
+        <w:rPr>
+          <w:color w:val="0000EE"/>
+          <w:u w:val="single"/>
+        </w:rPr>
+        <w:t>Rubén Descalzo Rodríguez</w:t>
+      </w:r>
+    </w:hyperlink>
     <w:r>
       <w:tab/>
     </w:r>
@@ -2535,6 +2565,50 @@
       <w:szCs w:val="30"/>
     </w:rPr>
   </w:style>
+  <w:style w:type="paragraph" w:styleId="Encabezado">
+    <w:name w:val="header"/>
+    <w:basedOn w:val="Normal"/>
+    <w:link w:val="EncabezadoCar"/>
+    <w:uiPriority w:val="99"/>
+    <w:unhideWhenUsed/>
+    <w:rsid w:val="002F59A3"/>
+    <w:pPr>
+      <w:tabs>
+        <w:tab w:val="center" w:pos="4252"/>
+        <w:tab w:val="right" w:pos="8504"/>
+      </w:tabs>
+      <w:spacing w:line="240" w:lineRule="auto"/>
+    </w:pPr>
+  </w:style>
+  <w:style w:type="character" w:customStyle="1" w:styleId="EncabezadoCar">
+    <w:name w:val="Encabezado Car"/>
+    <w:basedOn w:val="Fuentedeprrafopredeter"/>
+    <w:link w:val="Encabezado"/>
+    <w:uiPriority w:val="99"/>
+    <w:rsid w:val="002F59A3"/>
+  </w:style>
+  <w:style w:type="paragraph" w:styleId="Piedepgina">
+    <w:name w:val="footer"/>
+    <w:basedOn w:val="Normal"/>
+    <w:link w:val="PiedepginaCar"/>
+    <w:uiPriority w:val="99"/>
+    <w:unhideWhenUsed/>
+    <w:rsid w:val="002F59A3"/>
+    <w:pPr>
+      <w:tabs>
+        <w:tab w:val="center" w:pos="4252"/>
+        <w:tab w:val="right" w:pos="8504"/>
+      </w:tabs>
+      <w:spacing w:line="240" w:lineRule="auto"/>
+    </w:pPr>
+  </w:style>
+  <w:style w:type="character" w:customStyle="1" w:styleId="PiedepginaCar">
+    <w:name w:val="Pie de página Car"/>
+    <w:basedOn w:val="Fuentedeprrafopredeter"/>
+    <w:link w:val="Piedepgina"/>
+    <w:uiPriority w:val="99"/>
+    <w:rsid w:val="002F59A3"/>
+  </w:style>
 </w:styles>
 </file>
 

</xml_diff>

<commit_message>
EMpezar la pagina de mi perfil
</commit_message>
<xml_diff>
--- a/SQL/Proyecto.docx
+++ b/SQL/Proyecto.docx
@@ -1817,12 +1817,51 @@
       <w:r>
         <w:rPr>
           <w:rFonts w:ascii="Roboto" w:eastAsia="Roboto" w:hAnsi="Roboto" w:cs="Roboto"/>
+          <w:sz w:val="32"/>
+          <w:szCs w:val="32"/>
+          <w:lang w:val="es-ES"/>
+        </w:rPr>
+        <w:lastRenderedPageBreak/>
+        <w:t xml:space="preserve">El varchar(30) de la contraseña </w:t>
+      </w:r>
+      <w:proofErr w:type="spellStart"/>
+      <w:r>
+        <w:rPr>
+          <w:rFonts w:ascii="Roboto" w:eastAsia="Roboto" w:hAnsi="Roboto" w:cs="Roboto"/>
+          <w:sz w:val="32"/>
+          <w:szCs w:val="32"/>
+          <w:lang w:val="es-ES"/>
+        </w:rPr>
+        <w:t>a</w:t>
+      </w:r>
+      <w:proofErr w:type="spellEnd"/>
+      <w:r>
+        <w:rPr>
+          <w:rFonts w:ascii="Roboto" w:eastAsia="Roboto" w:hAnsi="Roboto" w:cs="Roboto"/>
+          <w:sz w:val="32"/>
+          <w:szCs w:val="32"/>
+          <w:lang w:val="es-ES"/>
+        </w:rPr>
+        <w:t xml:space="preserve"> sido modificado a varchar(32)</w:t>
+      </w:r>
+    </w:p>
+    <w:p>
+      <w:pPr>
+        <w:rPr>
+          <w:rFonts w:ascii="Roboto" w:eastAsia="Roboto" w:hAnsi="Roboto" w:cs="Roboto"/>
+          <w:sz w:val="32"/>
+          <w:szCs w:val="32"/>
+          <w:lang w:val="es-ES"/>
+        </w:rPr>
+      </w:pPr>
+      <w:r>
+        <w:rPr>
+          <w:rFonts w:ascii="Roboto" w:eastAsia="Roboto" w:hAnsi="Roboto" w:cs="Roboto"/>
           <w:noProof/>
           <w:sz w:val="32"/>
           <w:szCs w:val="32"/>
           <w:lang w:val="es-ES"/>
         </w:rPr>
-        <w:lastRenderedPageBreak/>
         <w:drawing>
           <wp:inline distT="0" distB="0" distL="0" distR="0" wp14:anchorId="30A07E7F" wp14:editId="4357B5E0">
             <wp:extent cx="6324600" cy="6896100"/>

</xml_diff>